<commit_message>
Initial commit with code skeleton for Group A
</commit_message>
<xml_diff>
--- a/docs/final Report/Airline-Record-Management Report.docx
+++ b/docs/final Report/Airline-Record-Management Report.docx
@@ -525,7 +525,7 @@
         </w:rPr>
         <w:fldChar w:fldCharType="separate"/>
       </w:r>
-      <w:hyperlink w:anchor="_Toc209207028" w:history="1">
+      <w:hyperlink w:anchor="_Toc209207095" w:history="1">
         <w:r>
           <w:rPr>
             <w:rStyle w:val="Hyperlink"/>
@@ -560,7 +560,7 @@
             <w:noProof/>
             <w:webHidden/>
           </w:rPr>
-          <w:instrText xml:space="preserve"> PAGEREF _Toc209207028 \h </w:instrText>
+          <w:instrText xml:space="preserve"> PAGEREF _Toc209207095 \h </w:instrText>
         </w:r>
         <w:r>
           <w:rPr>
@@ -610,7 +610,7 @@
           <w14:ligatures w14:val="standardContextual"/>
         </w:rPr>
       </w:pPr>
-      <w:hyperlink w:anchor="_Toc209207029" w:history="1">
+      <w:hyperlink w:anchor="_Toc209207096" w:history="1">
         <w:r>
           <w:rPr>
             <w:rStyle w:val="Hyperlink"/>
@@ -645,7 +645,7 @@
             <w:noProof/>
             <w:webHidden/>
           </w:rPr>
-          <w:instrText xml:space="preserve"> PAGEREF _Toc209207029 \h </w:instrText>
+          <w:instrText xml:space="preserve"> PAGEREF _Toc209207096 \h </w:instrText>
         </w:r>
         <w:r>
           <w:rPr>
@@ -695,7 +695,7 @@
           <w14:ligatures w14:val="standardContextual"/>
         </w:rPr>
       </w:pPr>
-      <w:hyperlink w:anchor="_Toc209207030" w:history="1">
+      <w:hyperlink w:anchor="_Toc209207097" w:history="1">
         <w:r>
           <w:rPr>
             <w:rStyle w:val="Hyperlink"/>
@@ -730,7 +730,7 @@
             <w:noProof/>
             <w:webHidden/>
           </w:rPr>
-          <w:instrText xml:space="preserve"> PAGEREF _Toc209207030 \h </w:instrText>
+          <w:instrText xml:space="preserve"> PAGEREF _Toc209207097 \h </w:instrText>
         </w:r>
         <w:r>
           <w:rPr>
@@ -751,390 +751,6 @@
             <w:webHidden/>
           </w:rPr>
           <w:t>1</w:t>
-        </w:r>
-        <w:r>
-          <w:rPr>
-            <w:noProof/>
-            <w:webHidden/>
-          </w:rPr>
-          <w:fldChar w:fldCharType="end"/>
-        </w:r>
-      </w:hyperlink>
-    </w:p>
-    <w:p>
-      <w:pPr>
-        <w:pStyle w:val="TOC2"/>
-        <w:tabs>
-          <w:tab w:val="left" w:pos="800"/>
-          <w:tab w:val="right" w:leader="dot" w:pos="7940"/>
-        </w:tabs>
-        <w:rPr>
-          <w:rFonts w:eastAsiaTheme="minorEastAsia" w:cstheme="minorBidi"/>
-          <w:smallCaps w:val="0"/>
-          <w:noProof/>
-          <w:kern w:val="2"/>
-          <w:sz w:val="24"/>
-          <w:szCs w:val="24"/>
-          <w:lang w:val="en-CR" w:eastAsia="en-US" w:bidi="ar-SA"/>
-          <w14:ligatures w14:val="standardContextual"/>
-        </w:rPr>
-      </w:pPr>
-      <w:hyperlink w:anchor="_Toc209207031" w:history="1">
-        <w:r>
-          <w:rPr>
-            <w:rStyle w:val="Hyperlink"/>
-            <w:noProof/>
-          </w:rPr>
-          <w:t>3.1</w:t>
-        </w:r>
-        <w:r>
-          <w:rPr>
-            <w:rFonts w:eastAsiaTheme="minorEastAsia" w:cstheme="minorBidi"/>
-            <w:smallCaps w:val="0"/>
-            <w:noProof/>
-            <w:kern w:val="2"/>
-            <w:sz w:val="24"/>
-            <w:szCs w:val="24"/>
-            <w:lang w:val="en-CR" w:eastAsia="en-US" w:bidi="ar-SA"/>
-            <w14:ligatures w14:val="standardContextual"/>
-          </w:rPr>
-          <w:tab/>
-        </w:r>
-        <w:r>
-          <w:rPr>
-            <w:rStyle w:val="Hyperlink"/>
-            <w:noProof/>
-          </w:rPr>
-          <w:t>Parameterisation</w:t>
-        </w:r>
-        <w:r>
-          <w:rPr>
-            <w:noProof/>
-            <w:webHidden/>
-          </w:rPr>
-          <w:tab/>
-        </w:r>
-        <w:r>
-          <w:rPr>
-            <w:noProof/>
-            <w:webHidden/>
-          </w:rPr>
-          <w:fldChar w:fldCharType="begin"/>
-        </w:r>
-        <w:r>
-          <w:rPr>
-            <w:noProof/>
-            <w:webHidden/>
-          </w:rPr>
-          <w:instrText xml:space="preserve"> PAGEREF _Toc209207031 \h </w:instrText>
-        </w:r>
-        <w:r>
-          <w:rPr>
-            <w:noProof/>
-            <w:webHidden/>
-          </w:rPr>
-        </w:r>
-        <w:r>
-          <w:rPr>
-            <w:noProof/>
-            <w:webHidden/>
-          </w:rPr>
-          <w:fldChar w:fldCharType="separate"/>
-        </w:r>
-        <w:r>
-          <w:rPr>
-            <w:noProof/>
-            <w:webHidden/>
-          </w:rPr>
-          <w:t>1</w:t>
-        </w:r>
-        <w:r>
-          <w:rPr>
-            <w:noProof/>
-            <w:webHidden/>
-          </w:rPr>
-          <w:fldChar w:fldCharType="end"/>
-        </w:r>
-      </w:hyperlink>
-    </w:p>
-    <w:p>
-      <w:pPr>
-        <w:pStyle w:val="TOC2"/>
-        <w:tabs>
-          <w:tab w:val="left" w:pos="800"/>
-          <w:tab w:val="right" w:leader="dot" w:pos="7940"/>
-        </w:tabs>
-        <w:rPr>
-          <w:rFonts w:eastAsiaTheme="minorEastAsia" w:cstheme="minorBidi"/>
-          <w:smallCaps w:val="0"/>
-          <w:noProof/>
-          <w:kern w:val="2"/>
-          <w:sz w:val="24"/>
-          <w:szCs w:val="24"/>
-          <w:lang w:val="en-CR" w:eastAsia="en-US" w:bidi="ar-SA"/>
-          <w14:ligatures w14:val="standardContextual"/>
-        </w:rPr>
-      </w:pPr>
-      <w:hyperlink w:anchor="_Toc209207032" w:history="1">
-        <w:r>
-          <w:rPr>
-            <w:rStyle w:val="Hyperlink"/>
-            <w:noProof/>
-          </w:rPr>
-          <w:t>3.2</w:t>
-        </w:r>
-        <w:r>
-          <w:rPr>
-            <w:rFonts w:eastAsiaTheme="minorEastAsia" w:cstheme="minorBidi"/>
-            <w:smallCaps w:val="0"/>
-            <w:noProof/>
-            <w:kern w:val="2"/>
-            <w:sz w:val="24"/>
-            <w:szCs w:val="24"/>
-            <w:lang w:val="en-CR" w:eastAsia="en-US" w:bidi="ar-SA"/>
-            <w14:ligatures w14:val="standardContextual"/>
-          </w:rPr>
-          <w:tab/>
-        </w:r>
-        <w:r>
-          <w:rPr>
-            <w:rStyle w:val="Hyperlink"/>
-            <w:noProof/>
-          </w:rPr>
-          <w:t>Modularity</w:t>
-        </w:r>
-        <w:r>
-          <w:rPr>
-            <w:noProof/>
-            <w:webHidden/>
-          </w:rPr>
-          <w:tab/>
-        </w:r>
-        <w:r>
-          <w:rPr>
-            <w:noProof/>
-            <w:webHidden/>
-          </w:rPr>
-          <w:fldChar w:fldCharType="begin"/>
-        </w:r>
-        <w:r>
-          <w:rPr>
-            <w:noProof/>
-            <w:webHidden/>
-          </w:rPr>
-          <w:instrText xml:space="preserve"> PAGEREF _Toc209207032 \h </w:instrText>
-        </w:r>
-        <w:r>
-          <w:rPr>
-            <w:noProof/>
-            <w:webHidden/>
-          </w:rPr>
-        </w:r>
-        <w:r>
-          <w:rPr>
-            <w:noProof/>
-            <w:webHidden/>
-          </w:rPr>
-          <w:fldChar w:fldCharType="separate"/>
-        </w:r>
-        <w:r>
-          <w:rPr>
-            <w:noProof/>
-            <w:webHidden/>
-          </w:rPr>
-          <w:t>1</w:t>
-        </w:r>
-        <w:r>
-          <w:rPr>
-            <w:noProof/>
-            <w:webHidden/>
-          </w:rPr>
-          <w:fldChar w:fldCharType="end"/>
-        </w:r>
-      </w:hyperlink>
-    </w:p>
-    <w:p>
-      <w:pPr>
-        <w:pStyle w:val="TOC2"/>
-        <w:tabs>
-          <w:tab w:val="left" w:pos="800"/>
-          <w:tab w:val="right" w:leader="dot" w:pos="7940"/>
-        </w:tabs>
-        <w:rPr>
-          <w:rFonts w:eastAsiaTheme="minorEastAsia" w:cstheme="minorBidi"/>
-          <w:smallCaps w:val="0"/>
-          <w:noProof/>
-          <w:kern w:val="2"/>
-          <w:sz w:val="24"/>
-          <w:szCs w:val="24"/>
-          <w:lang w:val="en-CR" w:eastAsia="en-US" w:bidi="ar-SA"/>
-          <w14:ligatures w14:val="standardContextual"/>
-        </w:rPr>
-      </w:pPr>
-      <w:hyperlink w:anchor="_Toc209207033" w:history="1">
-        <w:r>
-          <w:rPr>
-            <w:rStyle w:val="Hyperlink"/>
-            <w:noProof/>
-          </w:rPr>
-          <w:t>3.3</w:t>
-        </w:r>
-        <w:r>
-          <w:rPr>
-            <w:rFonts w:eastAsiaTheme="minorEastAsia" w:cstheme="minorBidi"/>
-            <w:smallCaps w:val="0"/>
-            <w:noProof/>
-            <w:kern w:val="2"/>
-            <w:sz w:val="24"/>
-            <w:szCs w:val="24"/>
-            <w:lang w:val="en-CR" w:eastAsia="en-US" w:bidi="ar-SA"/>
-            <w14:ligatures w14:val="standardContextual"/>
-          </w:rPr>
-          <w:tab/>
-        </w:r>
-        <w:r>
-          <w:rPr>
-            <w:rStyle w:val="Hyperlink"/>
-            <w:noProof/>
-          </w:rPr>
-          <w:t>Testing</w:t>
-        </w:r>
-        <w:r>
-          <w:rPr>
-            <w:noProof/>
-            <w:webHidden/>
-          </w:rPr>
-          <w:tab/>
-        </w:r>
-        <w:r>
-          <w:rPr>
-            <w:noProof/>
-            <w:webHidden/>
-          </w:rPr>
-          <w:fldChar w:fldCharType="begin"/>
-        </w:r>
-        <w:r>
-          <w:rPr>
-            <w:noProof/>
-            <w:webHidden/>
-          </w:rPr>
-          <w:instrText xml:space="preserve"> PAGEREF _Toc209207033 \h </w:instrText>
-        </w:r>
-        <w:r>
-          <w:rPr>
-            <w:noProof/>
-            <w:webHidden/>
-          </w:rPr>
-        </w:r>
-        <w:r>
-          <w:rPr>
-            <w:noProof/>
-            <w:webHidden/>
-          </w:rPr>
-          <w:fldChar w:fldCharType="separate"/>
-        </w:r>
-        <w:r>
-          <w:rPr>
-            <w:noProof/>
-            <w:webHidden/>
-          </w:rPr>
-          <w:t>1</w:t>
-        </w:r>
-        <w:r>
-          <w:rPr>
-            <w:noProof/>
-            <w:webHidden/>
-          </w:rPr>
-          <w:fldChar w:fldCharType="end"/>
-        </w:r>
-      </w:hyperlink>
-    </w:p>
-    <w:p>
-      <w:pPr>
-        <w:pStyle w:val="TOC2"/>
-        <w:tabs>
-          <w:tab w:val="left" w:pos="800"/>
-          <w:tab w:val="right" w:leader="dot" w:pos="7940"/>
-        </w:tabs>
-        <w:rPr>
-          <w:rFonts w:eastAsiaTheme="minorEastAsia" w:cstheme="minorBidi"/>
-          <w:smallCaps w:val="0"/>
-          <w:noProof/>
-          <w:kern w:val="2"/>
-          <w:sz w:val="24"/>
-          <w:szCs w:val="24"/>
-          <w:lang w:val="en-CR" w:eastAsia="en-US" w:bidi="ar-SA"/>
-          <w14:ligatures w14:val="standardContextual"/>
-        </w:rPr>
-      </w:pPr>
-      <w:hyperlink w:anchor="_Toc209207034" w:history="1">
-        <w:r>
-          <w:rPr>
-            <w:rStyle w:val="Hyperlink"/>
-            <w:noProof/>
-          </w:rPr>
-          <w:t>3.4</w:t>
-        </w:r>
-        <w:r>
-          <w:rPr>
-            <w:rFonts w:eastAsiaTheme="minorEastAsia" w:cstheme="minorBidi"/>
-            <w:smallCaps w:val="0"/>
-            <w:noProof/>
-            <w:kern w:val="2"/>
-            <w:sz w:val="24"/>
-            <w:szCs w:val="24"/>
-            <w:lang w:val="en-CR" w:eastAsia="en-US" w:bidi="ar-SA"/>
-            <w14:ligatures w14:val="standardContextual"/>
-          </w:rPr>
-          <w:tab/>
-        </w:r>
-        <w:r>
-          <w:rPr>
-            <w:rStyle w:val="Hyperlink"/>
-            <w:noProof/>
-          </w:rPr>
-          <w:t>Performance</w:t>
-        </w:r>
-        <w:r>
-          <w:rPr>
-            <w:noProof/>
-            <w:webHidden/>
-          </w:rPr>
-          <w:tab/>
-        </w:r>
-        <w:r>
-          <w:rPr>
-            <w:noProof/>
-            <w:webHidden/>
-          </w:rPr>
-          <w:fldChar w:fldCharType="begin"/>
-        </w:r>
-        <w:r>
-          <w:rPr>
-            <w:noProof/>
-            <w:webHidden/>
-          </w:rPr>
-          <w:instrText xml:space="preserve"> PAGEREF _Toc209207034 \h </w:instrText>
-        </w:r>
-        <w:r>
-          <w:rPr>
-            <w:noProof/>
-            <w:webHidden/>
-          </w:rPr>
-        </w:r>
-        <w:r>
-          <w:rPr>
-            <w:noProof/>
-            <w:webHidden/>
-          </w:rPr>
-          <w:fldChar w:fldCharType="separate"/>
-        </w:r>
-        <w:r>
-          <w:rPr>
-            <w:noProof/>
-            <w:webHidden/>
-          </w:rPr>
-          <w:t>2</w:t>
         </w:r>
         <w:r>
           <w:rPr>
@@ -1164,7 +780,7 @@
           <w14:ligatures w14:val="standardContextual"/>
         </w:rPr>
       </w:pPr>
-      <w:hyperlink w:anchor="_Toc209207035" w:history="1">
+      <w:hyperlink w:anchor="_Toc209207098" w:history="1">
         <w:r>
           <w:rPr>
             <w:rStyle w:val="Hyperlink"/>
@@ -1178,7 +794,7 @@
             <w:rStyle w:val="Hyperlink"/>
             <w:noProof/>
           </w:rPr>
-          <w:t xml:space="preserve"> Performance Comparison</w:t>
+          <w:t xml:space="preserve"> Testing Details</w:t>
         </w:r>
         <w:r>
           <w:rPr>
@@ -1199,7 +815,7 @@
             <w:noProof/>
             <w:webHidden/>
           </w:rPr>
-          <w:instrText xml:space="preserve"> PAGEREF _Toc209207035 \h </w:instrText>
+          <w:instrText xml:space="preserve"> PAGEREF _Toc209207098 \h </w:instrText>
         </w:r>
         <w:r>
           <w:rPr>
@@ -1219,7 +835,7 @@
             <w:noProof/>
             <w:webHidden/>
           </w:rPr>
-          <w:t>2</w:t>
+          <w:t>1</w:t>
         </w:r>
         <w:r>
           <w:rPr>
@@ -1249,7 +865,7 @@
           <w14:ligatures w14:val="standardContextual"/>
         </w:rPr>
       </w:pPr>
-      <w:hyperlink w:anchor="_Toc209207036" w:history="1">
+      <w:hyperlink w:anchor="_Toc209207099" w:history="1">
         <w:r>
           <w:rPr>
             <w:rStyle w:val="Hyperlink"/>
@@ -1284,7 +900,7 @@
             <w:noProof/>
             <w:webHidden/>
           </w:rPr>
-          <w:instrText xml:space="preserve"> PAGEREF _Toc209207036 \h </w:instrText>
+          <w:instrText xml:space="preserve"> PAGEREF _Toc209207099 \h </w:instrText>
         </w:r>
         <w:r>
           <w:rPr>
@@ -1304,7 +920,7 @@
             <w:noProof/>
             <w:webHidden/>
           </w:rPr>
-          <w:t>3</w:t>
+          <w:t>1</w:t>
         </w:r>
         <w:r>
           <w:rPr>
@@ -1334,7 +950,7 @@
           <w14:ligatures w14:val="standardContextual"/>
         </w:rPr>
       </w:pPr>
-      <w:hyperlink w:anchor="_Toc209207037" w:history="1">
+      <w:hyperlink w:anchor="_Toc209207100" w:history="1">
         <w:r>
           <w:rPr>
             <w:rStyle w:val="Hyperlink"/>
@@ -1369,7 +985,7 @@
             <w:noProof/>
             <w:webHidden/>
           </w:rPr>
-          <w:instrText xml:space="preserve"> PAGEREF _Toc209207037 \h </w:instrText>
+          <w:instrText xml:space="preserve"> PAGEREF _Toc209207100 \h </w:instrText>
         </w:r>
         <w:r>
           <w:rPr>
@@ -1389,7 +1005,7 @@
             <w:noProof/>
             <w:webHidden/>
           </w:rPr>
-          <w:t>4</w:t>
+          <w:t>1</w:t>
         </w:r>
         <w:r>
           <w:rPr>
@@ -1465,7 +1081,7 @@
         <w:pStyle w:val="Heading1"/>
       </w:pPr>
       <w:bookmarkStart w:id="0" w:name="_Toc204932628"/>
-      <w:bookmarkStart w:id="1" w:name="_Toc209207028"/>
+      <w:bookmarkStart w:id="1" w:name="_Toc209207095"/>
       <w:r>
         <w:lastRenderedPageBreak/>
         <w:t>Introduction</w:t>
@@ -1477,7 +1093,7 @@
       <w:pPr>
         <w:pStyle w:val="Heading1"/>
       </w:pPr>
-      <w:bookmarkStart w:id="2" w:name="_Toc209207029"/>
+      <w:bookmarkStart w:id="2" w:name="_Toc209207096"/>
       <w:r>
         <w:t>Solution overview</w:t>
       </w:r>
@@ -1487,7 +1103,7 @@
       <w:pPr>
         <w:pStyle w:val="Heading1"/>
       </w:pPr>
-      <w:bookmarkStart w:id="3" w:name="_Toc209207030"/>
+      <w:bookmarkStart w:id="3" w:name="_Toc209207097"/>
       <w:r>
         <w:t>Design Decisions</w:t>
       </w:r>
@@ -1497,35 +1113,37 @@
       <w:pPr>
         <w:pStyle w:val="Heading1"/>
       </w:pPr>
+      <w:bookmarkStart w:id="4" w:name="_Toc209207098"/>
       <w:r>
         <w:t>Testing Details</w:t>
       </w:r>
+      <w:bookmarkEnd w:id="4"/>
     </w:p>
     <w:p>
       <w:pPr>
         <w:pStyle w:val="Heading1"/>
       </w:pPr>
-      <w:bookmarkStart w:id="4" w:name="_Toc204932649"/>
-      <w:bookmarkStart w:id="5" w:name="_Toc209207036"/>
+      <w:bookmarkStart w:id="5" w:name="_Toc204932649"/>
+      <w:bookmarkStart w:id="6" w:name="_Toc209207099"/>
       <w:r>
         <w:t>Conclusion</w:t>
       </w:r>
-      <w:bookmarkEnd w:id="5"/>
+      <w:bookmarkEnd w:id="6"/>
     </w:p>
     <w:p>
       <w:pPr>
         <w:pStyle w:val="Heading1"/>
       </w:pPr>
-      <w:bookmarkStart w:id="6" w:name="_Toc209207037"/>
+      <w:bookmarkStart w:id="7" w:name="_Toc209207100"/>
       <w:r>
         <w:t>References</w:t>
       </w:r>
-      <w:bookmarkStart w:id="7" w:name="_Toc7416557"/>
-      <w:bookmarkStart w:id="8" w:name="_Toc7416601"/>
-      <w:bookmarkEnd w:id="4"/>
-      <w:bookmarkEnd w:id="6"/>
+      <w:bookmarkStart w:id="8" w:name="_Toc7416557"/>
+      <w:bookmarkStart w:id="9" w:name="_Toc7416601"/>
+      <w:bookmarkEnd w:id="5"/>
+      <w:bookmarkEnd w:id="8"/>
+      <w:bookmarkEnd w:id="9"/>
       <w:bookmarkEnd w:id="7"/>
-      <w:bookmarkEnd w:id="8"/>
     </w:p>
     <w:sectPr>
       <w:footerReference w:type="default" r:id="rId10"/>
@@ -1574,6 +1192,11 @@
         <w:docPartUnique/>
       </w:docPartObj>
     </w:sdtPr>
+    <w:sdtEndPr>
+      <w:rPr>
+        <w:rStyle w:val="PageNumber"/>
+      </w:rPr>
+    </w:sdtEndPr>
     <w:sdtContent>
       <w:p>
         <w:pPr>

</xml_diff>